<commit_message>
Update final relatorio pt2
</commit_message>
<xml_diff>
--- a/Pratica3/_aux/Relatorio.docx
+++ b/Pratica3/_aux/Relatorio.docx
@@ -2322,8 +2322,133 @@
           <w:sz w:val="24"/>
           <w:szCs w:val="24"/>
         </w:rPr>
-        <w:t>Além desse problema, foi visto que, em algumas simulações, algumas operações tiveram algum comportamento parecido com o problema citado anteriormente.</w:t>
-      </w:r>
+        <w:t>Além desse problema, foi visto que, em algumas simulações, algumas operações tiveram comportamento parecido com o problema citado anteriormente.</w:t>
+      </w:r>
+      <w:r>
+        <w:rPr>
+          <w:rFonts w:ascii="Times New Roman" w:hAnsi="Times New Roman" w:cs="Times New Roman"/>
+          <w:sz w:val="24"/>
+          <w:szCs w:val="24"/>
+        </w:rPr>
+        <w:t xml:space="preserve"> Acredito que esses problemas devem ter ocorrido devido à configuração </w:t>
+      </w:r>
+      <w:r>
+        <w:rPr>
+          <w:rFonts w:ascii="Times New Roman" w:hAnsi="Times New Roman" w:cs="Times New Roman"/>
+          <w:sz w:val="24"/>
+          <w:szCs w:val="24"/>
+        </w:rPr>
+        <w:t xml:space="preserve">de </w:t>
+      </w:r>
+      <w:proofErr w:type="spellStart"/>
+      <w:r>
+        <w:rPr>
+          <w:rFonts w:ascii="Times New Roman" w:hAnsi="Times New Roman" w:cs="Times New Roman"/>
+          <w:sz w:val="24"/>
+          <w:szCs w:val="24"/>
+        </w:rPr>
+        <w:t>clock</w:t>
+      </w:r>
+      <w:proofErr w:type="spellEnd"/>
+      <w:r>
+        <w:rPr>
+          <w:rFonts w:ascii="Times New Roman" w:hAnsi="Times New Roman" w:cs="Times New Roman"/>
+          <w:sz w:val="24"/>
+          <w:szCs w:val="24"/>
+        </w:rPr>
+        <w:t xml:space="preserve"> no </w:t>
+      </w:r>
+      <w:proofErr w:type="spellStart"/>
+      <w:r>
+        <w:rPr>
+          <w:rFonts w:ascii="Times New Roman" w:hAnsi="Times New Roman" w:cs="Times New Roman"/>
+          <w:sz w:val="24"/>
+          <w:szCs w:val="24"/>
+        </w:rPr>
+        <w:t>modelsim</w:t>
+      </w:r>
+      <w:proofErr w:type="spellEnd"/>
+      <w:r>
+        <w:rPr>
+          <w:rFonts w:ascii="Times New Roman" w:hAnsi="Times New Roman" w:cs="Times New Roman"/>
+          <w:sz w:val="24"/>
+          <w:szCs w:val="24"/>
+        </w:rPr>
+        <w:t>, isto é, a diferença da borda de subida e descida, além do tempo dos ciclos. Na imagem da simulação, foi utilizado como configuração:</w:t>
+      </w:r>
+    </w:p>
+    <w:p>
+      <w:pPr>
+        <w:spacing w:after="40"/>
+        <w:ind w:firstLine="708"/>
+        <w:jc w:val="center"/>
+        <w:rPr>
+          <w:rFonts w:ascii="Times New Roman" w:hAnsi="Times New Roman" w:cs="Times New Roman"/>
+          <w:i/>
+          <w:sz w:val="24"/>
+          <w:szCs w:val="24"/>
+        </w:rPr>
+      </w:pPr>
+      <w:r>
+        <w:rPr>
+          <w:rFonts w:ascii="Times New Roman" w:hAnsi="Times New Roman" w:cs="Times New Roman"/>
+          <w:i/>
+          <w:sz w:val="24"/>
+          <w:szCs w:val="24"/>
+        </w:rPr>
+        <w:t xml:space="preserve">Borda de </w:t>
+      </w:r>
+      <w:proofErr w:type="gramStart"/>
+      <w:r>
+        <w:rPr>
+          <w:rFonts w:ascii="Times New Roman" w:hAnsi="Times New Roman" w:cs="Times New Roman"/>
+          <w:i/>
+          <w:sz w:val="24"/>
+          <w:szCs w:val="24"/>
+        </w:rPr>
+        <w:t>subida ;</w:t>
+      </w:r>
+      <w:proofErr w:type="gramEnd"/>
+      <w:r>
+        <w:rPr>
+          <w:rFonts w:ascii="Times New Roman" w:hAnsi="Times New Roman" w:cs="Times New Roman"/>
+          <w:i/>
+          <w:sz w:val="24"/>
+          <w:szCs w:val="24"/>
+        </w:rPr>
+        <w:t xml:space="preserve"> 100 </w:t>
+      </w:r>
+      <w:proofErr w:type="spellStart"/>
+      <w:r>
+        <w:rPr>
+          <w:rFonts w:ascii="Times New Roman" w:hAnsi="Times New Roman" w:cs="Times New Roman"/>
+          <w:i/>
+          <w:sz w:val="24"/>
+          <w:szCs w:val="24"/>
+        </w:rPr>
+        <w:t>ps</w:t>
+      </w:r>
+      <w:proofErr w:type="spellEnd"/>
+      <w:r>
+        <w:rPr>
+          <w:rFonts w:ascii="Times New Roman" w:hAnsi="Times New Roman" w:cs="Times New Roman"/>
+          <w:i/>
+          <w:sz w:val="24"/>
+          <w:szCs w:val="24"/>
+        </w:rPr>
+        <w:t xml:space="preserve"> ; 50 </w:t>
+      </w:r>
+      <w:proofErr w:type="spellStart"/>
+      <w:r>
+        <w:rPr>
+          <w:rFonts w:ascii="Times New Roman" w:hAnsi="Times New Roman" w:cs="Times New Roman"/>
+          <w:i/>
+          <w:sz w:val="24"/>
+          <w:szCs w:val="24"/>
+        </w:rPr>
+        <w:t>duty</w:t>
+      </w:r>
+      <w:proofErr w:type="spellEnd"/>
     </w:p>
     <w:p>
       <w:pPr>
@@ -2370,6 +2495,8 @@
         </w:rPr>
         <w:t>:</w:t>
       </w:r>
+      <w:bookmarkStart w:id="0" w:name="_GoBack"/>
+      <w:bookmarkEnd w:id="0"/>
     </w:p>
     <w:p>
       <w:pPr>
@@ -2549,8 +2676,6 @@
         </w:rPr>
         <w:t>Elsevier, 2011.</w:t>
       </w:r>
-      <w:bookmarkStart w:id="0" w:name="_GoBack"/>
-      <w:bookmarkEnd w:id="0"/>
     </w:p>
     <w:sectPr>
       <w:pgSz w:w="11906" w:h="16838"/>
@@ -3379,7 +3504,7 @@
 </file>
 
 <file path=customXml/itemProps1.xml><?xml version="1.0" encoding="utf-8"?>
-<ds:datastoreItem xmlns:ds="http://schemas.openxmlformats.org/officeDocument/2006/customXml" ds:itemID="{1160E0A5-27A0-44EF-BFC9-7BEFE9341919}">
+<ds:datastoreItem xmlns:ds="http://schemas.openxmlformats.org/officeDocument/2006/customXml" ds:itemID="{AFDFE8A4-3933-4C86-B6A3-032BB9571BCC}">
   <ds:schemaRefs>
     <ds:schemaRef ds:uri="http://schemas.openxmlformats.org/officeDocument/2006/bibliography"/>
   </ds:schemaRefs>

</xml_diff>